<commit_message>
Update Base de datos diccionario b.docx
cambio de tamaño de texto
</commit_message>
<xml_diff>
--- a/Documentos/Base de datos diccionario b.docx
+++ b/Documentos/Base de datos diccionario b.docx
@@ -1,18 +1,18 @@
 
 <file path=word/document.xml><?xml version="1.0" encoding="utf-8"?>
-<w:document xmlns:wpc="http://schemas.microsoft.com/office/word/2010/wordprocessingCanvas" xmlns:cx="http://schemas.microsoft.com/office/drawing/2014/chartex" xmlns:cx1="http://schemas.microsoft.com/office/drawing/2015/9/8/chartex" xmlns:cx2="http://schemas.microsoft.com/office/drawing/2015/10/21/chartex" xmlns:cx3="http://schemas.microsoft.com/office/drawing/2016/5/9/chartex" xmlns:cx4="http://schemas.microsoft.com/office/drawing/2016/5/10/chartex" xmlns:cx5="http://schemas.microsoft.com/office/drawing/2016/5/11/chartex" xmlns:cx6="http://schemas.microsoft.com/office/drawing/2016/5/12/chartex" xmlns:cx7="http://schemas.microsoft.com/office/drawing/2016/5/13/chartex" xmlns:cx8="http://schemas.microsoft.com/office/drawing/2016/5/14/chartex" xmlns:mc="http://schemas.openxmlformats.org/markup-compatibility/2006" xmlns:aink="http://schemas.microsoft.com/office/drawing/2016/ink" xmlns:am3d="http://schemas.microsoft.com/office/drawing/2017/model3d" xmlns:o="urn:schemas-microsoft-com:office:office" xmlns:r="http://schemas.openxmlformats.org/officeDocument/2006/relationships" xmlns:m="http://schemas.openxmlformats.org/officeDocument/2006/math" xmlns:v="urn:schemas-microsoft-com:vml" xmlns:wp14="http://schemas.microsoft.com/office/word/2010/wordprocessingDrawing" xmlns:wp="http://schemas.openxmlformats.org/drawingml/2006/wordprocessingDrawing" xmlns:w10="urn:schemas-microsoft-com:office:word" xmlns:w="http://schemas.openxmlformats.org/wordprocessingml/2006/main" xmlns:w14="http://schemas.microsoft.com/office/word/2010/wordml" xmlns:w15="http://schemas.microsoft.com/office/word/2012/wordml" xmlns:w16cex="http://schemas.microsoft.com/office/word/2018/wordml/cex" xmlns:w16cid="http://schemas.microsoft.com/office/word/2016/wordml/cid" xmlns:w16="http://schemas.microsoft.com/office/word/2018/wordml" xmlns:w16sdtdh="http://schemas.microsoft.com/office/word/2020/wordml/sdtdatahash" xmlns:w16se="http://schemas.microsoft.com/office/word/2015/wordml/symex" xmlns:wpg="http://schemas.microsoft.com/office/word/2010/wordprocessingGroup" xmlns:wpi="http://schemas.microsoft.com/office/word/2010/wordprocessingInk" xmlns:wne="http://schemas.microsoft.com/office/word/2006/wordml" xmlns:wps="http://schemas.microsoft.com/office/word/2010/wordprocessingShape" mc:Ignorable="w14 w15 w16se w16cid w16 w16cex w16sdtdh wp14">
+<w:document xmlns:wpc="http://schemas.microsoft.com/office/word/2010/wordprocessingCanvas" xmlns:cx="http://schemas.microsoft.com/office/drawing/2014/chartex" xmlns:cx1="http://schemas.microsoft.com/office/drawing/2015/9/8/chartex" xmlns:cx2="http://schemas.microsoft.com/office/drawing/2015/10/21/chartex" xmlns:cx3="http://schemas.microsoft.com/office/drawing/2016/5/9/chartex" xmlns:cx4="http://schemas.microsoft.com/office/drawing/2016/5/10/chartex" xmlns:cx5="http://schemas.microsoft.com/office/drawing/2016/5/11/chartex" xmlns:cx6="http://schemas.microsoft.com/office/drawing/2016/5/12/chartex" xmlns:cx7="http://schemas.microsoft.com/office/drawing/2016/5/13/chartex" xmlns:cx8="http://schemas.microsoft.com/office/drawing/2016/5/14/chartex" xmlns:mc="http://schemas.openxmlformats.org/markup-compatibility/2006" xmlns:aink="http://schemas.microsoft.com/office/drawing/2016/ink" xmlns:am3d="http://schemas.microsoft.com/office/drawing/2017/model3d" xmlns:o="urn:schemas-microsoft-com:office:office" xmlns:oel="http://schemas.microsoft.com/office/2019/extlst" xmlns:r="http://schemas.openxmlformats.org/officeDocument/2006/relationships" xmlns:m="http://schemas.openxmlformats.org/officeDocument/2006/math" xmlns:v="urn:schemas-microsoft-com:vml" xmlns:wp14="http://schemas.microsoft.com/office/word/2010/wordprocessingDrawing" xmlns:wp="http://schemas.openxmlformats.org/drawingml/2006/wordprocessingDrawing" xmlns:w10="urn:schemas-microsoft-com:office:word" xmlns:w="http://schemas.openxmlformats.org/wordprocessingml/2006/main" xmlns:w14="http://schemas.microsoft.com/office/word/2010/wordml" xmlns:w15="http://schemas.microsoft.com/office/word/2012/wordml" xmlns:w16cex="http://schemas.microsoft.com/office/word/2018/wordml/cex" xmlns:w16cid="http://schemas.microsoft.com/office/word/2016/wordml/cid" xmlns:w16="http://schemas.microsoft.com/office/word/2018/wordml" xmlns:w16sdtdh="http://schemas.microsoft.com/office/word/2020/wordml/sdtdatahash" xmlns:w16se="http://schemas.microsoft.com/office/word/2015/wordml/symex" xmlns:wpg="http://schemas.microsoft.com/office/word/2010/wordprocessingGroup" xmlns:wpi="http://schemas.microsoft.com/office/word/2010/wordprocessingInk" xmlns:wne="http://schemas.microsoft.com/office/word/2006/wordml" xmlns:wps="http://schemas.microsoft.com/office/word/2010/wordprocessingShape" mc:Ignorable="w14 w15 w16se w16cid w16 w16cex w16sdtdh wp14">
   <w:body>
     <w:p>
       <w:pPr>
         <w:rPr>
-          <w:sz w:val="40"/>
-          <w:szCs w:val="40"/>
-        </w:rPr>
-      </w:pPr>
-      <w:r>
-        <w:rPr>
-          <w:sz w:val="40"/>
-          <w:szCs w:val="40"/>
+          <w:sz w:val="28"/>
+          <w:szCs w:val="28"/>
+        </w:rPr>
+      </w:pPr>
+      <w:r>
+        <w:rPr>
+          <w:sz w:val="28"/>
+          <w:szCs w:val="28"/>
         </w:rPr>
         <w:t>Base de datos para la administración de las reservas de un hostal.</w:t>
       </w:r>
@@ -20,14 +20,14 @@
     <w:p>
       <w:pPr>
         <w:rPr>
-          <w:sz w:val="40"/>
-          <w:szCs w:val="40"/>
-        </w:rPr>
-      </w:pPr>
-      <w:r>
-        <w:rPr>
-          <w:sz w:val="40"/>
-          <w:szCs w:val="40"/>
+          <w:sz w:val="28"/>
+          <w:szCs w:val="28"/>
+        </w:rPr>
+      </w:pPr>
+      <w:r>
+        <w:rPr>
+          <w:sz w:val="28"/>
+          <w:szCs w:val="28"/>
           <w:highlight w:val="yellow"/>
         </w:rPr>
         <w:t>Tablas primarias</w:t>
@@ -36,14 +36,14 @@
     <w:p>
       <w:pPr>
         <w:rPr>
-          <w:sz w:val="40"/>
-          <w:szCs w:val="40"/>
-        </w:rPr>
-      </w:pPr>
-      <w:r>
-        <w:rPr>
-          <w:sz w:val="40"/>
-          <w:szCs w:val="40"/>
+          <w:sz w:val="28"/>
+          <w:szCs w:val="28"/>
+        </w:rPr>
+      </w:pPr>
+      <w:r>
+        <w:rPr>
+          <w:sz w:val="28"/>
+          <w:szCs w:val="28"/>
           <w:highlight w:val="green"/>
         </w:rPr>
         <w:t>Tablas secundarias</w:t>
@@ -52,22 +52,14 @@
     <w:p>
       <w:pPr>
         <w:rPr>
-          <w:sz w:val="40"/>
-          <w:szCs w:val="40"/>
-        </w:rPr>
-      </w:pPr>
-    </w:p>
-    <w:p>
-      <w:pPr>
-        <w:rPr>
-          <w:sz w:val="40"/>
-          <w:szCs w:val="40"/>
-        </w:rPr>
-      </w:pPr>
-      <w:r>
-        <w:rPr>
-          <w:sz w:val="40"/>
-          <w:szCs w:val="40"/>
+          <w:sz w:val="28"/>
+          <w:szCs w:val="28"/>
+        </w:rPr>
+      </w:pPr>
+      <w:r>
+        <w:rPr>
+          <w:sz w:val="28"/>
+          <w:szCs w:val="28"/>
         </w:rPr>
         <w:t>DICCIONARIO DE DATOS.</w:t>
       </w:r>
@@ -82,8 +74,8 @@
         <w:rPr>
           <w:b/>
           <w:bCs/>
-          <w:sz w:val="40"/>
-          <w:szCs w:val="40"/>
+          <w:sz w:val="28"/>
+          <w:szCs w:val="28"/>
           <w:highlight w:val="yellow"/>
         </w:rPr>
       </w:pPr>
@@ -91,8 +83,8 @@
         <w:rPr>
           <w:b/>
           <w:bCs/>
-          <w:sz w:val="40"/>
-          <w:szCs w:val="40"/>
+          <w:sz w:val="28"/>
+          <w:szCs w:val="28"/>
           <w:highlight w:val="yellow"/>
         </w:rPr>
         <w:t>Habitaci</w:t>
@@ -101,8 +93,8 @@
         <w:rPr>
           <w:b/>
           <w:bCs/>
-          <w:sz w:val="40"/>
-          <w:szCs w:val="40"/>
+          <w:sz w:val="28"/>
+          <w:szCs w:val="28"/>
           <w:highlight w:val="yellow"/>
         </w:rPr>
         <w:t>ón</w:t>
@@ -111,8 +103,8 @@
         <w:rPr>
           <w:b/>
           <w:bCs/>
-          <w:sz w:val="40"/>
-          <w:szCs w:val="40"/>
+          <w:sz w:val="28"/>
+          <w:szCs w:val="28"/>
           <w:highlight w:val="yellow"/>
         </w:rPr>
         <w:t>:</w:t>
@@ -126,28 +118,28 @@
           <w:numId w:val="1"/>
         </w:numPr>
         <w:rPr>
-          <w:sz w:val="40"/>
-          <w:szCs w:val="40"/>
-        </w:rPr>
-      </w:pPr>
-      <w:r>
-        <w:rPr>
-          <w:sz w:val="40"/>
-          <w:szCs w:val="40"/>
+          <w:sz w:val="28"/>
+          <w:szCs w:val="28"/>
+        </w:rPr>
+      </w:pPr>
+      <w:r>
+        <w:rPr>
+          <w:sz w:val="28"/>
+          <w:szCs w:val="28"/>
         </w:rPr>
         <w:t>Número</w:t>
       </w:r>
       <w:r>
         <w:rPr>
-          <w:sz w:val="40"/>
-          <w:szCs w:val="40"/>
+          <w:sz w:val="28"/>
+          <w:szCs w:val="28"/>
         </w:rPr>
         <w:t xml:space="preserve"> de habitación</w:t>
       </w:r>
       <w:r>
         <w:rPr>
-          <w:sz w:val="40"/>
-          <w:szCs w:val="40"/>
+          <w:sz w:val="28"/>
+          <w:szCs w:val="28"/>
         </w:rPr>
         <w:t xml:space="preserve"> (código, id)</w:t>
       </w:r>
@@ -160,21 +152,21 @@
           <w:numId w:val="1"/>
         </w:numPr>
         <w:rPr>
-          <w:sz w:val="40"/>
-          <w:szCs w:val="40"/>
-        </w:rPr>
-      </w:pPr>
-      <w:r>
-        <w:rPr>
-          <w:sz w:val="40"/>
-          <w:szCs w:val="40"/>
+          <w:sz w:val="28"/>
+          <w:szCs w:val="28"/>
+        </w:rPr>
+      </w:pPr>
+      <w:r>
+        <w:rPr>
+          <w:sz w:val="28"/>
+          <w:szCs w:val="28"/>
         </w:rPr>
         <w:t xml:space="preserve">Tipo de habitación </w:t>
       </w:r>
       <w:r>
         <w:rPr>
-          <w:sz w:val="40"/>
-          <w:szCs w:val="40"/>
+          <w:sz w:val="28"/>
+          <w:szCs w:val="28"/>
         </w:rPr>
         <w:t>(sencilla, doble, twin, suite)</w:t>
       </w:r>
@@ -187,14 +179,14 @@
           <w:numId w:val="1"/>
         </w:numPr>
         <w:rPr>
-          <w:sz w:val="40"/>
-          <w:szCs w:val="40"/>
-        </w:rPr>
-      </w:pPr>
-      <w:r>
-        <w:rPr>
-          <w:sz w:val="40"/>
-          <w:szCs w:val="40"/>
+          <w:sz w:val="28"/>
+          <w:szCs w:val="28"/>
+        </w:rPr>
+      </w:pPr>
+      <w:r>
+        <w:rPr>
+          <w:sz w:val="28"/>
+          <w:szCs w:val="28"/>
         </w:rPr>
         <w:t>Ubicación.</w:t>
       </w:r>
@@ -207,53 +199,43 @@
           <w:numId w:val="1"/>
         </w:numPr>
         <w:rPr>
-          <w:sz w:val="40"/>
-          <w:szCs w:val="40"/>
+          <w:sz w:val="28"/>
+          <w:szCs w:val="28"/>
           <w:highlight w:val="green"/>
         </w:rPr>
       </w:pPr>
       <w:r>
         <w:rPr>
-          <w:sz w:val="40"/>
-          <w:szCs w:val="40"/>
+          <w:sz w:val="28"/>
+          <w:szCs w:val="28"/>
           <w:highlight w:val="green"/>
         </w:rPr>
         <w:t>Estado</w:t>
       </w:r>
       <w:r>
         <w:rPr>
-          <w:sz w:val="40"/>
-          <w:szCs w:val="40"/>
+          <w:sz w:val="28"/>
+          <w:szCs w:val="28"/>
           <w:highlight w:val="green"/>
         </w:rPr>
         <w:t xml:space="preserve"> de habitación</w:t>
       </w:r>
       <w:r>
         <w:rPr>
-          <w:sz w:val="40"/>
-          <w:szCs w:val="40"/>
+          <w:sz w:val="28"/>
+          <w:szCs w:val="28"/>
           <w:highlight w:val="green"/>
         </w:rPr>
         <w:t xml:space="preserve"> (código, nombre)</w:t>
       </w:r>
       <w:r>
         <w:rPr>
-          <w:sz w:val="40"/>
-          <w:szCs w:val="40"/>
+          <w:sz w:val="28"/>
+          <w:szCs w:val="28"/>
           <w:highlight w:val="green"/>
         </w:rPr>
         <w:t xml:space="preserve">. </w:t>
       </w:r>
-    </w:p>
-    <w:p>
-      <w:pPr>
-        <w:pStyle w:val="Prrafodelista"/>
-        <w:ind w:left="1526"/>
-        <w:rPr>
-          <w:sz w:val="40"/>
-          <w:szCs w:val="40"/>
-        </w:rPr>
-      </w:pPr>
     </w:p>
     <w:p>
       <w:pPr>
@@ -265,8 +247,8 @@
         <w:rPr>
           <w:b/>
           <w:bCs/>
-          <w:sz w:val="40"/>
-          <w:szCs w:val="40"/>
+          <w:sz w:val="28"/>
+          <w:szCs w:val="28"/>
           <w:highlight w:val="yellow"/>
         </w:rPr>
       </w:pPr>
@@ -274,8 +256,8 @@
         <w:rPr>
           <w:b/>
           <w:bCs/>
-          <w:sz w:val="40"/>
-          <w:szCs w:val="40"/>
+          <w:sz w:val="28"/>
+          <w:szCs w:val="28"/>
           <w:highlight w:val="yellow"/>
         </w:rPr>
         <w:t>Reserva</w:t>
@@ -284,8 +266,8 @@
         <w:rPr>
           <w:b/>
           <w:bCs/>
-          <w:sz w:val="40"/>
-          <w:szCs w:val="40"/>
+          <w:sz w:val="28"/>
+          <w:szCs w:val="28"/>
           <w:highlight w:val="yellow"/>
         </w:rPr>
         <w:t>:</w:t>
@@ -299,21 +281,21 @@
           <w:numId w:val="1"/>
         </w:numPr>
         <w:rPr>
-          <w:sz w:val="40"/>
-          <w:szCs w:val="40"/>
-        </w:rPr>
-      </w:pPr>
-      <w:r>
-        <w:rPr>
-          <w:sz w:val="40"/>
-          <w:szCs w:val="40"/>
+          <w:sz w:val="28"/>
+          <w:szCs w:val="28"/>
+        </w:rPr>
+      </w:pPr>
+      <w:r>
+        <w:rPr>
+          <w:sz w:val="28"/>
+          <w:szCs w:val="28"/>
         </w:rPr>
         <w:t>Código de Reserva</w:t>
       </w:r>
       <w:r>
         <w:rPr>
-          <w:sz w:val="40"/>
-          <w:szCs w:val="40"/>
+          <w:sz w:val="28"/>
+          <w:szCs w:val="28"/>
         </w:rPr>
         <w:t>.</w:t>
       </w:r>
@@ -326,14 +308,14 @@
           <w:numId w:val="1"/>
         </w:numPr>
         <w:rPr>
-          <w:sz w:val="40"/>
-          <w:szCs w:val="40"/>
-        </w:rPr>
-      </w:pPr>
-      <w:r>
-        <w:rPr>
-          <w:sz w:val="40"/>
-          <w:szCs w:val="40"/>
+          <w:sz w:val="28"/>
+          <w:szCs w:val="28"/>
+        </w:rPr>
+      </w:pPr>
+      <w:r>
+        <w:rPr>
+          <w:sz w:val="28"/>
+          <w:szCs w:val="28"/>
         </w:rPr>
         <w:t>Numero de habitación.</w:t>
       </w:r>
@@ -346,21 +328,21 @@
           <w:numId w:val="1"/>
         </w:numPr>
         <w:rPr>
-          <w:sz w:val="40"/>
-          <w:szCs w:val="40"/>
-        </w:rPr>
-      </w:pPr>
-      <w:r>
-        <w:rPr>
-          <w:sz w:val="40"/>
-          <w:szCs w:val="40"/>
+          <w:sz w:val="28"/>
+          <w:szCs w:val="28"/>
+        </w:rPr>
+      </w:pPr>
+      <w:r>
+        <w:rPr>
+          <w:sz w:val="28"/>
+          <w:szCs w:val="28"/>
         </w:rPr>
         <w:t>Fecha de Reserva</w:t>
       </w:r>
       <w:r>
         <w:rPr>
-          <w:sz w:val="40"/>
-          <w:szCs w:val="40"/>
+          <w:sz w:val="28"/>
+          <w:szCs w:val="28"/>
         </w:rPr>
         <w:t>.</w:t>
       </w:r>
@@ -373,31 +355,31 @@
           <w:numId w:val="1"/>
         </w:numPr>
         <w:rPr>
-          <w:sz w:val="40"/>
-          <w:szCs w:val="40"/>
+          <w:sz w:val="28"/>
+          <w:szCs w:val="28"/>
           <w:highlight w:val="green"/>
         </w:rPr>
       </w:pPr>
       <w:r>
         <w:rPr>
-          <w:sz w:val="40"/>
-          <w:szCs w:val="40"/>
+          <w:sz w:val="28"/>
+          <w:szCs w:val="28"/>
           <w:highlight w:val="green"/>
         </w:rPr>
         <w:t>Estado de la reserva</w:t>
       </w:r>
       <w:r>
         <w:rPr>
-          <w:sz w:val="40"/>
-          <w:szCs w:val="40"/>
+          <w:sz w:val="28"/>
+          <w:szCs w:val="28"/>
           <w:highlight w:val="green"/>
         </w:rPr>
         <w:t xml:space="preserve"> (código, nombre)</w:t>
       </w:r>
       <w:r>
         <w:rPr>
-          <w:sz w:val="40"/>
-          <w:szCs w:val="40"/>
+          <w:sz w:val="28"/>
+          <w:szCs w:val="28"/>
           <w:highlight w:val="green"/>
         </w:rPr>
         <w:t>.</w:t>
@@ -413,32 +395,20 @@
         <w:rPr>
           <w:b/>
           <w:bCs/>
-          <w:sz w:val="40"/>
-          <w:szCs w:val="40"/>
+          <w:sz w:val="28"/>
+          <w:szCs w:val="28"/>
           <w:highlight w:val="yellow"/>
         </w:rPr>
       </w:pPr>
-      <w:proofErr w:type="spellStart"/>
       <w:r>
         <w:rPr>
           <w:b/>
           <w:bCs/>
-          <w:sz w:val="40"/>
-          <w:szCs w:val="40"/>
+          <w:sz w:val="28"/>
+          <w:szCs w:val="28"/>
           <w:highlight w:val="yellow"/>
         </w:rPr>
-        <w:t>Huesped</w:t>
-      </w:r>
-      <w:proofErr w:type="spellEnd"/>
-      <w:r>
-        <w:rPr>
-          <w:b/>
-          <w:bCs/>
-          <w:sz w:val="40"/>
-          <w:szCs w:val="40"/>
-          <w:highlight w:val="yellow"/>
-        </w:rPr>
-        <w:t>:</w:t>
+        <w:t>Huesped:</w:t>
       </w:r>
     </w:p>
     <w:p>
@@ -449,16 +419,23 @@
           <w:numId w:val="1"/>
         </w:numPr>
         <w:rPr>
-          <w:sz w:val="40"/>
-          <w:szCs w:val="40"/>
-        </w:rPr>
-      </w:pPr>
-      <w:r>
-        <w:rPr>
-          <w:sz w:val="40"/>
-          <w:szCs w:val="40"/>
+          <w:sz w:val="28"/>
+          <w:szCs w:val="28"/>
+        </w:rPr>
+      </w:pPr>
+      <w:r>
+        <w:rPr>
+          <w:sz w:val="28"/>
+          <w:szCs w:val="28"/>
         </w:rPr>
         <w:t>Id</w:t>
+      </w:r>
+      <w:r>
+        <w:rPr>
+          <w:sz w:val="28"/>
+          <w:szCs w:val="28"/>
+        </w:rPr>
+        <w:t xml:space="preserve"> (cc)</w:t>
       </w:r>
     </w:p>
     <w:p>
@@ -469,14 +446,14 @@
           <w:numId w:val="1"/>
         </w:numPr>
         <w:rPr>
-          <w:sz w:val="40"/>
-          <w:szCs w:val="40"/>
-        </w:rPr>
-      </w:pPr>
-      <w:r>
-        <w:rPr>
-          <w:sz w:val="40"/>
-          <w:szCs w:val="40"/>
+          <w:sz w:val="28"/>
+          <w:szCs w:val="28"/>
+        </w:rPr>
+      </w:pPr>
+      <w:r>
+        <w:rPr>
+          <w:sz w:val="28"/>
+          <w:szCs w:val="28"/>
         </w:rPr>
         <w:t>Nombre</w:t>
       </w:r>
@@ -489,14 +466,14 @@
           <w:numId w:val="1"/>
         </w:numPr>
         <w:rPr>
-          <w:sz w:val="40"/>
-          <w:szCs w:val="40"/>
-        </w:rPr>
-      </w:pPr>
-      <w:r>
-        <w:rPr>
-          <w:sz w:val="40"/>
-          <w:szCs w:val="40"/>
+          <w:sz w:val="28"/>
+          <w:szCs w:val="28"/>
+        </w:rPr>
+      </w:pPr>
+      <w:r>
+        <w:rPr>
+          <w:sz w:val="28"/>
+          <w:szCs w:val="28"/>
         </w:rPr>
         <w:t>Teléfono</w:t>
       </w:r>
@@ -509,14 +486,14 @@
           <w:numId w:val="1"/>
         </w:numPr>
         <w:rPr>
-          <w:sz w:val="40"/>
-          <w:szCs w:val="40"/>
-        </w:rPr>
-      </w:pPr>
-      <w:r>
-        <w:rPr>
-          <w:sz w:val="40"/>
-          <w:szCs w:val="40"/>
+          <w:sz w:val="28"/>
+          <w:szCs w:val="28"/>
+        </w:rPr>
+      </w:pPr>
+      <w:r>
+        <w:rPr>
+          <w:sz w:val="28"/>
+          <w:szCs w:val="28"/>
         </w:rPr>
         <w:t>E-mail</w:t>
       </w:r>
@@ -531,8 +508,8 @@
         <w:rPr>
           <w:b/>
           <w:bCs/>
-          <w:sz w:val="40"/>
-          <w:szCs w:val="40"/>
+          <w:sz w:val="28"/>
+          <w:szCs w:val="28"/>
           <w:highlight w:val="yellow"/>
         </w:rPr>
       </w:pPr>
@@ -540,8 +517,8 @@
         <w:rPr>
           <w:b/>
           <w:bCs/>
-          <w:sz w:val="40"/>
-          <w:szCs w:val="40"/>
+          <w:sz w:val="28"/>
+          <w:szCs w:val="28"/>
           <w:highlight w:val="yellow"/>
         </w:rPr>
         <w:t>Usuarios</w:t>
@@ -550,8 +527,8 @@
         <w:rPr>
           <w:b/>
           <w:bCs/>
-          <w:sz w:val="40"/>
-          <w:szCs w:val="40"/>
+          <w:sz w:val="28"/>
+          <w:szCs w:val="28"/>
           <w:highlight w:val="yellow"/>
         </w:rPr>
         <w:t>:</w:t>
@@ -559,17 +536,112 @@
     </w:p>
     <w:p>
       <w:pPr>
-        <w:rPr>
-          <w:sz w:val="40"/>
-          <w:szCs w:val="40"/>
-        </w:rPr>
-      </w:pPr>
-    </w:p>
-    <w:p>
-      <w:pPr>
-        <w:rPr>
-          <w:sz w:val="40"/>
-          <w:szCs w:val="40"/>
+        <w:pStyle w:val="Prrafodelista"/>
+        <w:numPr>
+          <w:ilvl w:val="1"/>
+          <w:numId w:val="1"/>
+        </w:numPr>
+        <w:rPr>
+          <w:b/>
+          <w:bCs/>
+          <w:sz w:val="28"/>
+          <w:szCs w:val="28"/>
+        </w:rPr>
+      </w:pPr>
+      <w:r>
+        <w:rPr>
+          <w:sz w:val="28"/>
+          <w:szCs w:val="28"/>
+        </w:rPr>
+        <w:t xml:space="preserve">Id </w:t>
+      </w:r>
+      <w:r>
+        <w:rPr>
+          <w:sz w:val="28"/>
+          <w:szCs w:val="28"/>
+        </w:rPr>
+        <w:t>(cc)</w:t>
+      </w:r>
+    </w:p>
+    <w:p>
+      <w:pPr>
+        <w:pStyle w:val="Prrafodelista"/>
+        <w:numPr>
+          <w:ilvl w:val="1"/>
+          <w:numId w:val="1"/>
+        </w:numPr>
+        <w:rPr>
+          <w:b/>
+          <w:bCs/>
+          <w:sz w:val="28"/>
+          <w:szCs w:val="28"/>
+        </w:rPr>
+      </w:pPr>
+      <w:r>
+        <w:rPr>
+          <w:sz w:val="28"/>
+          <w:szCs w:val="28"/>
+        </w:rPr>
+        <w:t>Nombre</w:t>
+      </w:r>
+    </w:p>
+    <w:p>
+      <w:pPr>
+        <w:pStyle w:val="Prrafodelista"/>
+        <w:numPr>
+          <w:ilvl w:val="1"/>
+          <w:numId w:val="1"/>
+        </w:numPr>
+        <w:rPr>
+          <w:b/>
+          <w:bCs/>
+          <w:sz w:val="28"/>
+          <w:szCs w:val="28"/>
+        </w:rPr>
+      </w:pPr>
+      <w:r>
+        <w:rPr>
+          <w:sz w:val="28"/>
+          <w:szCs w:val="28"/>
+        </w:rPr>
+        <w:t>Contraseña</w:t>
+      </w:r>
+    </w:p>
+    <w:p>
+      <w:pPr>
+        <w:pStyle w:val="Prrafodelista"/>
+        <w:numPr>
+          <w:ilvl w:val="1"/>
+          <w:numId w:val="1"/>
+        </w:numPr>
+        <w:rPr>
+          <w:b/>
+          <w:bCs/>
+          <w:sz w:val="28"/>
+          <w:szCs w:val="28"/>
+        </w:rPr>
+      </w:pPr>
+      <w:r>
+        <w:rPr>
+          <w:sz w:val="28"/>
+          <w:szCs w:val="28"/>
+        </w:rPr>
+        <w:t>Tipo de usuario</w:t>
+      </w:r>
+    </w:p>
+    <w:p>
+      <w:pPr>
+        <w:rPr>
+          <w:sz w:val="28"/>
+          <w:szCs w:val="28"/>
+        </w:rPr>
+      </w:pPr>
+    </w:p>
+    <w:p>
+      <w:pPr>
+        <w:rPr>
+          <w:sz w:val="28"/>
+          <w:szCs w:val="28"/>
         </w:rPr>
         <w:sectPr>
           <w:pgSz w:w="12240" w:h="15840"/>
@@ -605,14 +677,14 @@
                 <w:tab w:val="left" w:pos="1290"/>
               </w:tabs>
               <w:rPr>
-                <w:sz w:val="40"/>
-                <w:szCs w:val="40"/>
-              </w:rPr>
-            </w:pPr>
-            <w:r>
-              <w:rPr>
-                <w:sz w:val="40"/>
-                <w:szCs w:val="40"/>
+                <w:sz w:val="28"/>
+                <w:szCs w:val="28"/>
+              </w:rPr>
+            </w:pPr>
+            <w:r>
+              <w:rPr>
+                <w:sz w:val="28"/>
+                <w:szCs w:val="28"/>
               </w:rPr>
               <w:lastRenderedPageBreak/>
               <w:t>1 FN: Identificación de tablas y campos</w:t>
@@ -629,8 +701,8 @@
                 <w:tab w:val="left" w:pos="1290"/>
               </w:tabs>
               <w:rPr>
-                <w:sz w:val="40"/>
-                <w:szCs w:val="40"/>
+                <w:sz w:val="28"/>
+                <w:szCs w:val="28"/>
               </w:rPr>
             </w:pPr>
           </w:p>
@@ -645,8 +717,8 @@
                 <w:tab w:val="left" w:pos="1290"/>
               </w:tabs>
               <w:rPr>
-                <w:sz w:val="40"/>
-                <w:szCs w:val="40"/>
+                <w:sz w:val="28"/>
+                <w:szCs w:val="28"/>
               </w:rPr>
             </w:pPr>
           </w:p>
@@ -662,16 +734,16 @@
               <w:rPr>
                 <w:b/>
                 <w:bCs/>
-                <w:sz w:val="40"/>
-                <w:szCs w:val="40"/>
-              </w:rPr>
-            </w:pPr>
-            <w:r>
-              <w:rPr>
-                <w:b/>
-                <w:bCs/>
-                <w:sz w:val="40"/>
-                <w:szCs w:val="40"/>
+                <w:sz w:val="28"/>
+                <w:szCs w:val="28"/>
+              </w:rPr>
+            </w:pPr>
+            <w:r>
+              <w:rPr>
+                <w:b/>
+                <w:bCs/>
+                <w:sz w:val="28"/>
+                <w:szCs w:val="28"/>
               </w:rPr>
               <w:t>Tabla</w:t>
             </w:r>
@@ -686,16 +758,16 @@
               <w:rPr>
                 <w:b/>
                 <w:bCs/>
-                <w:sz w:val="40"/>
-                <w:szCs w:val="40"/>
-              </w:rPr>
-            </w:pPr>
-            <w:r>
-              <w:rPr>
-                <w:b/>
-                <w:bCs/>
-                <w:sz w:val="40"/>
-                <w:szCs w:val="40"/>
+                <w:sz w:val="28"/>
+                <w:szCs w:val="28"/>
+              </w:rPr>
+            </w:pPr>
+            <w:r>
+              <w:rPr>
+                <w:b/>
+                <w:bCs/>
+                <w:sz w:val="28"/>
+                <w:szCs w:val="28"/>
               </w:rPr>
               <w:t>Campos</w:t>
             </w:r>
@@ -710,16 +782,16 @@
               <w:rPr>
                 <w:b/>
                 <w:bCs/>
-                <w:sz w:val="40"/>
-                <w:szCs w:val="40"/>
-              </w:rPr>
-            </w:pPr>
-            <w:r>
-              <w:rPr>
-                <w:b/>
-                <w:bCs/>
-                <w:sz w:val="40"/>
-                <w:szCs w:val="40"/>
+                <w:sz w:val="28"/>
+                <w:szCs w:val="28"/>
+              </w:rPr>
+            </w:pPr>
+            <w:r>
+              <w:rPr>
+                <w:b/>
+                <w:bCs/>
+                <w:sz w:val="28"/>
+                <w:szCs w:val="28"/>
               </w:rPr>
               <w:t>DFD (llaves primarias)</w:t>
             </w:r>
@@ -734,16 +806,16 @@
               <w:rPr>
                 <w:b/>
                 <w:bCs/>
-                <w:sz w:val="40"/>
-                <w:szCs w:val="40"/>
-              </w:rPr>
-            </w:pPr>
-            <w:r>
-              <w:rPr>
-                <w:b/>
-                <w:bCs/>
-                <w:sz w:val="40"/>
-                <w:szCs w:val="40"/>
+                <w:sz w:val="28"/>
+                <w:szCs w:val="28"/>
+              </w:rPr>
+            </w:pPr>
+            <w:r>
+              <w:rPr>
+                <w:b/>
+                <w:bCs/>
+                <w:sz w:val="28"/>
+                <w:szCs w:val="28"/>
               </w:rPr>
               <w:t>DFT</w:t>
             </w:r>
@@ -751,8 +823,8 @@
               <w:rPr>
                 <w:b/>
                 <w:bCs/>
-                <w:sz w:val="40"/>
-                <w:szCs w:val="40"/>
+                <w:sz w:val="28"/>
+                <w:szCs w:val="28"/>
               </w:rPr>
               <w:t xml:space="preserve"> </w:t>
             </w:r>
@@ -760,8 +832,8 @@
               <w:rPr>
                 <w:b/>
                 <w:bCs/>
-                <w:sz w:val="40"/>
-                <w:szCs w:val="40"/>
+                <w:sz w:val="28"/>
+                <w:szCs w:val="28"/>
               </w:rPr>
               <w:t>(</w:t>
             </w:r>
@@ -769,8 +841,8 @@
               <w:rPr>
                 <w:b/>
                 <w:bCs/>
-                <w:sz w:val="40"/>
-                <w:szCs w:val="40"/>
+                <w:sz w:val="28"/>
+                <w:szCs w:val="28"/>
               </w:rPr>
               <w:t>llaves secundarias)</w:t>
             </w:r>
@@ -785,14 +857,14 @@
           <w:p>
             <w:pPr>
               <w:rPr>
-                <w:sz w:val="40"/>
-                <w:szCs w:val="40"/>
-              </w:rPr>
-            </w:pPr>
-            <w:r>
-              <w:rPr>
-                <w:sz w:val="40"/>
-                <w:szCs w:val="40"/>
+                <w:sz w:val="28"/>
+                <w:szCs w:val="28"/>
+              </w:rPr>
+            </w:pPr>
+            <w:r>
+              <w:rPr>
+                <w:sz w:val="28"/>
+                <w:szCs w:val="28"/>
               </w:rPr>
               <w:t>Habitacion</w:t>
             </w:r>
@@ -805,8 +877,8 @@
           <w:p>
             <w:pPr>
               <w:rPr>
-                <w:sz w:val="40"/>
-                <w:szCs w:val="40"/>
+                <w:sz w:val="28"/>
+                <w:szCs w:val="28"/>
               </w:rPr>
             </w:pPr>
             <w:r>
@@ -814,22 +886,22 @@
                 <w:b/>
                 <w:bCs/>
                 <w:color w:val="FF0000"/>
-                <w:sz w:val="40"/>
-                <w:szCs w:val="40"/>
+                <w:sz w:val="28"/>
+                <w:szCs w:val="28"/>
               </w:rPr>
               <w:t>numero_habi</w:t>
             </w:r>
             <w:r>
               <w:rPr>
-                <w:sz w:val="40"/>
-                <w:szCs w:val="40"/>
+                <w:sz w:val="28"/>
+                <w:szCs w:val="28"/>
               </w:rPr>
               <w:t xml:space="preserve">, tipo_habi, </w:t>
             </w:r>
             <w:r>
               <w:rPr>
-                <w:sz w:val="40"/>
-                <w:szCs w:val="40"/>
+                <w:sz w:val="28"/>
+                <w:szCs w:val="28"/>
               </w:rPr>
               <w:t xml:space="preserve">ubicación, </w:t>
             </w:r>
@@ -838,22 +910,22 @@
                 <w:b/>
                 <w:bCs/>
                 <w:color w:val="4472C4" w:themeColor="accent1"/>
-                <w:sz w:val="40"/>
-                <w:szCs w:val="40"/>
+                <w:sz w:val="28"/>
+                <w:szCs w:val="28"/>
               </w:rPr>
               <w:t>codigo_esthab</w:t>
             </w:r>
             <w:r>
               <w:rPr>
-                <w:sz w:val="40"/>
-                <w:szCs w:val="40"/>
+                <w:sz w:val="28"/>
+                <w:szCs w:val="28"/>
               </w:rPr>
               <w:t xml:space="preserve">, </w:t>
             </w:r>
             <w:r>
               <w:rPr>
-                <w:sz w:val="40"/>
-                <w:szCs w:val="40"/>
+                <w:sz w:val="28"/>
+                <w:szCs w:val="28"/>
               </w:rPr>
               <w:t xml:space="preserve"> nombre_esthab.</w:t>
             </w:r>
@@ -870,8 +942,8 @@
                 <w:b/>
                 <w:bCs/>
                 <w:color w:val="FF0000"/>
-                <w:sz w:val="40"/>
-                <w:szCs w:val="40"/>
+                <w:sz w:val="28"/>
+                <w:szCs w:val="28"/>
               </w:rPr>
             </w:pPr>
             <w:r>
@@ -879,8 +951,8 @@
                 <w:b/>
                 <w:bCs/>
                 <w:color w:val="FF0000"/>
-                <w:sz w:val="40"/>
-                <w:szCs w:val="40"/>
+                <w:sz w:val="28"/>
+                <w:szCs w:val="28"/>
               </w:rPr>
               <w:t>numero_habi</w:t>
             </w:r>
@@ -896,8 +968,8 @@
                 <w:b/>
                 <w:bCs/>
                 <w:color w:val="FF0000"/>
-                <w:sz w:val="40"/>
-                <w:szCs w:val="40"/>
+                <w:sz w:val="28"/>
+                <w:szCs w:val="28"/>
               </w:rPr>
             </w:pPr>
             <w:r>
@@ -905,35 +977,25 @@
                 <w:b/>
                 <w:bCs/>
                 <w:color w:val="4472C4" w:themeColor="accent1"/>
-                <w:sz w:val="40"/>
-                <w:szCs w:val="40"/>
-              </w:rPr>
-              <w:t>codigo_esthab</w:t>
+                <w:sz w:val="28"/>
+                <w:szCs w:val="28"/>
+              </w:rPr>
+              <w:t>codigo_esthab &lt;-</w:t>
+            </w:r>
+            <w:r>
+              <w:rPr>
+                <w:sz w:val="28"/>
+                <w:szCs w:val="28"/>
+              </w:rPr>
+              <w:t xml:space="preserve"> </w:t>
             </w:r>
             <w:r>
               <w:rPr>
                 <w:b/>
                 <w:bCs/>
                 <w:color w:val="4472C4" w:themeColor="accent1"/>
-                <w:sz w:val="40"/>
-                <w:szCs w:val="40"/>
-              </w:rPr>
-              <w:t xml:space="preserve"> &lt;-</w:t>
-            </w:r>
-            <w:r>
-              <w:rPr>
-                <w:sz w:val="40"/>
-                <w:szCs w:val="40"/>
-              </w:rPr>
-              <w:t xml:space="preserve"> </w:t>
-            </w:r>
-            <w:r>
-              <w:rPr>
-                <w:b/>
-                <w:bCs/>
-                <w:color w:val="4472C4" w:themeColor="accent1"/>
-                <w:sz w:val="40"/>
-                <w:szCs w:val="40"/>
+                <w:sz w:val="28"/>
+                <w:szCs w:val="28"/>
               </w:rPr>
               <w:t>nombre_esthab</w:t>
             </w:r>
@@ -948,14 +1010,14 @@
           <w:p>
             <w:pPr>
               <w:rPr>
-                <w:sz w:val="40"/>
-                <w:szCs w:val="40"/>
-              </w:rPr>
-            </w:pPr>
-            <w:r>
-              <w:rPr>
-                <w:sz w:val="40"/>
-                <w:szCs w:val="40"/>
+                <w:sz w:val="28"/>
+                <w:szCs w:val="28"/>
+              </w:rPr>
+            </w:pPr>
+            <w:r>
+              <w:rPr>
+                <w:sz w:val="28"/>
+                <w:szCs w:val="28"/>
               </w:rPr>
               <w:t>Reservar</w:t>
             </w:r>
@@ -968,178 +1030,126 @@
           <w:p>
             <w:pPr>
               <w:rPr>
-                <w:sz w:val="40"/>
-                <w:szCs w:val="40"/>
-              </w:rPr>
-            </w:pPr>
-            <w:proofErr w:type="spellStart"/>
+                <w:sz w:val="28"/>
+                <w:szCs w:val="28"/>
+              </w:rPr>
+            </w:pPr>
             <w:r>
               <w:rPr>
                 <w:b/>
                 <w:bCs/>
                 <w:color w:val="FF0000"/>
-                <w:sz w:val="40"/>
-                <w:szCs w:val="40"/>
+                <w:sz w:val="28"/>
+                <w:szCs w:val="28"/>
               </w:rPr>
               <w:t>codigo_rese</w:t>
             </w:r>
-            <w:proofErr w:type="spellEnd"/>
-            <w:r>
-              <w:rPr>
-                <w:sz w:val="40"/>
-                <w:szCs w:val="40"/>
+            <w:r>
+              <w:rPr>
+                <w:sz w:val="28"/>
+                <w:szCs w:val="28"/>
+              </w:rPr>
+              <w:t xml:space="preserve">, numero_habi, </w:t>
+            </w:r>
+            <w:r>
+              <w:rPr>
+                <w:b/>
+                <w:bCs/>
+                <w:color w:val="4472C4" w:themeColor="accent1"/>
+                <w:sz w:val="28"/>
+                <w:szCs w:val="28"/>
+              </w:rPr>
+              <w:t>id</w:t>
+            </w:r>
+            <w:r>
+              <w:rPr>
+                <w:b/>
+                <w:bCs/>
+                <w:color w:val="4472C4" w:themeColor="accent1"/>
+                <w:sz w:val="28"/>
+                <w:szCs w:val="28"/>
+              </w:rPr>
+              <w:t>_hue</w:t>
+            </w:r>
+            <w:r>
+              <w:rPr>
+                <w:sz w:val="28"/>
+                <w:szCs w:val="28"/>
+              </w:rPr>
+              <w:t>, fecha_reserva</w:t>
+            </w:r>
+            <w:r>
+              <w:rPr>
+                <w:b/>
+                <w:bCs/>
+                <w:color w:val="4472C4" w:themeColor="accent1"/>
+                <w:sz w:val="28"/>
+                <w:szCs w:val="28"/>
               </w:rPr>
               <w:t xml:space="preserve">, </w:t>
             </w:r>
-            <w:proofErr w:type="spellStart"/>
-            <w:r>
-              <w:rPr>
-                <w:sz w:val="40"/>
-                <w:szCs w:val="40"/>
-              </w:rPr>
-              <w:t>numero_habi</w:t>
-            </w:r>
-            <w:proofErr w:type="spellEnd"/>
-            <w:r>
-              <w:rPr>
-                <w:sz w:val="40"/>
-                <w:szCs w:val="40"/>
-              </w:rPr>
-              <w:t xml:space="preserve">, </w:t>
-            </w:r>
-            <w:proofErr w:type="spellStart"/>
             <w:r>
               <w:rPr>
                 <w:b/>
                 <w:bCs/>
                 <w:color w:val="4472C4" w:themeColor="accent1"/>
-                <w:sz w:val="40"/>
-                <w:szCs w:val="40"/>
-              </w:rPr>
-              <w:t>id</w:t>
+                <w:sz w:val="28"/>
+                <w:szCs w:val="28"/>
+              </w:rPr>
+              <w:t>codigo_estR</w:t>
             </w:r>
             <w:r>
               <w:rPr>
                 <w:b/>
                 <w:bCs/>
                 <w:color w:val="4472C4" w:themeColor="accent1"/>
-                <w:sz w:val="40"/>
-                <w:szCs w:val="40"/>
-              </w:rPr>
-              <w:t>_hue</w:t>
-            </w:r>
-            <w:proofErr w:type="spellEnd"/>
-            <w:r>
-              <w:rPr>
-                <w:sz w:val="40"/>
-                <w:szCs w:val="40"/>
-              </w:rPr>
-              <w:t xml:space="preserve">, </w:t>
-            </w:r>
-            <w:proofErr w:type="spellStart"/>
-            <w:r>
-              <w:rPr>
-                <w:sz w:val="40"/>
-                <w:szCs w:val="40"/>
-              </w:rPr>
-              <w:t>fecha_reserva</w:t>
-            </w:r>
-            <w:proofErr w:type="spellEnd"/>
+                <w:sz w:val="28"/>
+                <w:szCs w:val="28"/>
+              </w:rPr>
+              <w:t>es</w:t>
+            </w:r>
             <w:r>
               <w:rPr>
                 <w:b/>
                 <w:bCs/>
                 <w:color w:val="4472C4" w:themeColor="accent1"/>
-                <w:sz w:val="40"/>
-                <w:szCs w:val="40"/>
-              </w:rPr>
-              <w:t xml:space="preserve">, </w:t>
-            </w:r>
-            <w:proofErr w:type="spellStart"/>
-            <w:r>
+                <w:sz w:val="28"/>
+                <w:szCs w:val="28"/>
+              </w:rPr>
+              <w:t>er,</w:t>
+            </w:r>
+            <w:r>
+              <w:rPr>
+                <w:sz w:val="28"/>
+                <w:szCs w:val="28"/>
+              </w:rPr>
+              <w:t xml:space="preserve"> nombre_estRese</w:t>
+            </w:r>
+          </w:p>
+          <w:p>
+            <w:pPr>
               <w:rPr>
                 <w:b/>
                 <w:bCs/>
                 <w:color w:val="4472C4" w:themeColor="accent1"/>
-                <w:sz w:val="40"/>
-                <w:szCs w:val="40"/>
-              </w:rPr>
-              <w:t>codigo_estR</w:t>
-            </w:r>
+                <w:sz w:val="28"/>
+                <w:szCs w:val="28"/>
+              </w:rPr>
+            </w:pPr>
             <w:r>
               <w:rPr>
                 <w:b/>
                 <w:bCs/>
                 <w:color w:val="4472C4" w:themeColor="accent1"/>
-                <w:sz w:val="40"/>
-                <w:szCs w:val="40"/>
-              </w:rPr>
-              <w:t>es</w:t>
-            </w:r>
-            <w:r>
-              <w:rPr>
-                <w:b/>
-                <w:bCs/>
-                <w:color w:val="4472C4" w:themeColor="accent1"/>
-                <w:sz w:val="40"/>
-                <w:szCs w:val="40"/>
-              </w:rPr>
-              <w:t>er</w:t>
-            </w:r>
-            <w:proofErr w:type="spellEnd"/>
-            <w:r>
-              <w:rPr>
-                <w:b/>
-                <w:bCs/>
-                <w:color w:val="4472C4" w:themeColor="accent1"/>
-                <w:sz w:val="40"/>
-                <w:szCs w:val="40"/>
-              </w:rPr>
-              <w:t>,</w:t>
-            </w:r>
-            <w:r>
-              <w:rPr>
-                <w:sz w:val="40"/>
-                <w:szCs w:val="40"/>
-              </w:rPr>
-              <w:t xml:space="preserve"> </w:t>
-            </w:r>
-            <w:proofErr w:type="spellStart"/>
-            <w:r>
-              <w:rPr>
-                <w:sz w:val="40"/>
-                <w:szCs w:val="40"/>
-              </w:rPr>
-              <w:t>nombre_estRese</w:t>
-            </w:r>
-            <w:proofErr w:type="spellEnd"/>
-          </w:p>
-          <w:p>
-            <w:pPr>
-              <w:rPr>
-                <w:b/>
-                <w:bCs/>
-                <w:color w:val="4472C4" w:themeColor="accent1"/>
-                <w:sz w:val="40"/>
-                <w:szCs w:val="40"/>
-              </w:rPr>
-            </w:pPr>
-            <w:proofErr w:type="spellStart"/>
-            <w:r>
-              <w:rPr>
-                <w:b/>
-                <w:bCs/>
-                <w:color w:val="4472C4" w:themeColor="accent1"/>
-                <w:sz w:val="40"/>
-                <w:szCs w:val="40"/>
+                <w:sz w:val="28"/>
+                <w:szCs w:val="28"/>
               </w:rPr>
               <w:t>id_usuario</w:t>
             </w:r>
-            <w:proofErr w:type="spellEnd"/>
-            <w:r>
-              <w:rPr>
-                <w:sz w:val="40"/>
-                <w:szCs w:val="40"/>
+            <w:r>
+              <w:rPr>
+                <w:sz w:val="28"/>
+                <w:szCs w:val="28"/>
               </w:rPr>
               <w:t>.</w:t>
             </w:r>
@@ -1156,8 +1166,8 @@
                 <w:b/>
                 <w:bCs/>
                 <w:color w:val="FF0000"/>
-                <w:sz w:val="40"/>
-                <w:szCs w:val="40"/>
+                <w:sz w:val="28"/>
+                <w:szCs w:val="28"/>
               </w:rPr>
             </w:pPr>
             <w:r>
@@ -1165,8 +1175,8 @@
                 <w:b/>
                 <w:bCs/>
                 <w:color w:val="FF0000"/>
-                <w:sz w:val="40"/>
-                <w:szCs w:val="40"/>
+                <w:sz w:val="28"/>
+                <w:szCs w:val="28"/>
               </w:rPr>
               <w:t>codigo_rese</w:t>
             </w:r>
@@ -1182,71 +1192,37 @@
                 <w:b/>
                 <w:bCs/>
                 <w:color w:val="FF0000"/>
-                <w:sz w:val="40"/>
-                <w:szCs w:val="40"/>
-              </w:rPr>
-            </w:pPr>
-            <w:proofErr w:type="spellStart"/>
+                <w:sz w:val="28"/>
+                <w:szCs w:val="28"/>
+              </w:rPr>
+            </w:pPr>
             <w:r>
               <w:rPr>
                 <w:b/>
                 <w:bCs/>
                 <w:color w:val="4472C4" w:themeColor="accent1"/>
-                <w:sz w:val="40"/>
-                <w:szCs w:val="40"/>
-              </w:rPr>
-              <w:t>codigo_estR</w:t>
+                <w:sz w:val="28"/>
+                <w:szCs w:val="28"/>
+              </w:rPr>
+              <w:t>codigo_estReser&lt;-</w:t>
+            </w:r>
+            <w:r>
+              <w:rPr>
+                <w:sz w:val="28"/>
+                <w:szCs w:val="28"/>
+              </w:rPr>
+              <w:t xml:space="preserve"> </w:t>
             </w:r>
             <w:r>
               <w:rPr>
                 <w:b/>
                 <w:bCs/>
                 <w:color w:val="4472C4" w:themeColor="accent1"/>
-                <w:sz w:val="40"/>
-                <w:szCs w:val="40"/>
-              </w:rPr>
-              <w:t>es</w:t>
-            </w:r>
-            <w:r>
-              <w:rPr>
-                <w:b/>
-                <w:bCs/>
-                <w:color w:val="4472C4" w:themeColor="accent1"/>
-                <w:sz w:val="40"/>
-                <w:szCs w:val="40"/>
-              </w:rPr>
-              <w:t>er</w:t>
-            </w:r>
-            <w:proofErr w:type="spellEnd"/>
-            <w:r>
-              <w:rPr>
-                <w:b/>
-                <w:bCs/>
-                <w:color w:val="4472C4" w:themeColor="accent1"/>
-                <w:sz w:val="40"/>
-                <w:szCs w:val="40"/>
-              </w:rPr>
-              <w:t>&lt;-</w:t>
-            </w:r>
-            <w:r>
-              <w:rPr>
-                <w:sz w:val="40"/>
-                <w:szCs w:val="40"/>
-              </w:rPr>
-              <w:t xml:space="preserve"> </w:t>
-            </w:r>
-            <w:proofErr w:type="spellStart"/>
-            <w:r>
-              <w:rPr>
-                <w:b/>
-                <w:bCs/>
-                <w:color w:val="4472C4" w:themeColor="accent1"/>
-                <w:sz w:val="40"/>
-                <w:szCs w:val="40"/>
+                <w:sz w:val="28"/>
+                <w:szCs w:val="28"/>
               </w:rPr>
               <w:t>nombre_estRese</w:t>
             </w:r>
-            <w:proofErr w:type="spellEnd"/>
           </w:p>
         </w:tc>
       </w:tr>
@@ -1258,19 +1234,17 @@
           <w:p>
             <w:pPr>
               <w:rPr>
-                <w:sz w:val="40"/>
-                <w:szCs w:val="40"/>
-              </w:rPr>
-            </w:pPr>
-            <w:proofErr w:type="spellStart"/>
-            <w:r>
-              <w:rPr>
-                <w:sz w:val="40"/>
-                <w:szCs w:val="40"/>
+                <w:sz w:val="28"/>
+                <w:szCs w:val="28"/>
+              </w:rPr>
+            </w:pPr>
+            <w:r>
+              <w:rPr>
+                <w:sz w:val="28"/>
+                <w:szCs w:val="28"/>
               </w:rPr>
               <w:t>Huesped</w:t>
             </w:r>
-            <w:proofErr w:type="spellEnd"/>
           </w:p>
         </w:tc>
         <w:tc>
@@ -1283,88 +1257,35 @@
                 <w:b/>
                 <w:bCs/>
                 <w:color w:val="FF0000"/>
-                <w:sz w:val="40"/>
-                <w:szCs w:val="40"/>
-              </w:rPr>
-            </w:pPr>
-            <w:proofErr w:type="spellStart"/>
+                <w:sz w:val="28"/>
+                <w:szCs w:val="28"/>
+              </w:rPr>
+            </w:pPr>
             <w:r>
               <w:rPr>
                 <w:b/>
                 <w:bCs/>
                 <w:color w:val="FF0000"/>
-                <w:sz w:val="40"/>
-                <w:szCs w:val="40"/>
-              </w:rPr>
-              <w:t>id_hue</w:t>
-            </w:r>
-            <w:proofErr w:type="spellEnd"/>
-            <w:r>
-              <w:rPr>
-                <w:b/>
-                <w:bCs/>
-                <w:color w:val="FF0000"/>
-                <w:sz w:val="40"/>
-                <w:szCs w:val="40"/>
-              </w:rPr>
-              <w:t>,</w:t>
+                <w:sz w:val="28"/>
+                <w:szCs w:val="28"/>
+              </w:rPr>
+              <w:t>id_hue,</w:t>
             </w:r>
           </w:p>
           <w:p>
             <w:pPr>
               <w:rPr>
                 <w:color w:val="000000" w:themeColor="text1"/>
-                <w:sz w:val="40"/>
-                <w:szCs w:val="40"/>
-              </w:rPr>
-            </w:pPr>
-            <w:proofErr w:type="spellStart"/>
-            <w:r>
-              <w:rPr>
-                <w:sz w:val="40"/>
-                <w:szCs w:val="40"/>
-              </w:rPr>
-              <w:t>nombre_hue</w:t>
-            </w:r>
-            <w:proofErr w:type="spellEnd"/>
-            <w:r>
-              <w:rPr>
-                <w:sz w:val="40"/>
-                <w:szCs w:val="40"/>
-              </w:rPr>
-              <w:t xml:space="preserve">, </w:t>
-            </w:r>
-            <w:proofErr w:type="spellStart"/>
-            <w:r>
-              <w:rPr>
-                <w:sz w:val="40"/>
-                <w:szCs w:val="40"/>
-              </w:rPr>
-              <w:t>teléfono_hue</w:t>
-            </w:r>
-            <w:proofErr w:type="spellEnd"/>
-            <w:r>
-              <w:rPr>
-                <w:sz w:val="40"/>
-                <w:szCs w:val="40"/>
-              </w:rPr>
-              <w:t xml:space="preserve">, </w:t>
-            </w:r>
-            <w:proofErr w:type="spellStart"/>
-            <w:r>
-              <w:rPr>
-                <w:sz w:val="40"/>
-                <w:szCs w:val="40"/>
-              </w:rPr>
-              <w:t>email_hue</w:t>
-            </w:r>
-            <w:proofErr w:type="spellEnd"/>
-            <w:r>
-              <w:rPr>
-                <w:sz w:val="40"/>
-                <w:szCs w:val="40"/>
-              </w:rPr>
-              <w:t xml:space="preserve">, </w:t>
+                <w:sz w:val="28"/>
+                <w:szCs w:val="28"/>
+              </w:rPr>
+            </w:pPr>
+            <w:r>
+              <w:rPr>
+                <w:sz w:val="28"/>
+                <w:szCs w:val="28"/>
+              </w:rPr>
+              <w:t xml:space="preserve">nombre_hue, teléfono_hue, email_hue, </w:t>
             </w:r>
           </w:p>
         </w:tc>
@@ -1379,22 +1300,20 @@
                 <w:b/>
                 <w:bCs/>
                 <w:color w:val="FF0000"/>
-                <w:sz w:val="40"/>
-                <w:szCs w:val="40"/>
-              </w:rPr>
-            </w:pPr>
-            <w:proofErr w:type="spellStart"/>
+                <w:sz w:val="28"/>
+                <w:szCs w:val="28"/>
+              </w:rPr>
+            </w:pPr>
             <w:r>
               <w:rPr>
                 <w:b/>
                 <w:bCs/>
                 <w:color w:val="FF0000"/>
-                <w:sz w:val="40"/>
-                <w:szCs w:val="40"/>
+                <w:sz w:val="28"/>
+                <w:szCs w:val="28"/>
               </w:rPr>
               <w:t>id_hue</w:t>
             </w:r>
-            <w:proofErr w:type="spellEnd"/>
           </w:p>
         </w:tc>
         <w:tc>
@@ -1407,8 +1326,8 @@
                 <w:b/>
                 <w:bCs/>
                 <w:color w:val="4472C4" w:themeColor="accent1"/>
-                <w:sz w:val="40"/>
-                <w:szCs w:val="40"/>
+                <w:sz w:val="28"/>
+                <w:szCs w:val="28"/>
               </w:rPr>
             </w:pPr>
           </w:p>
@@ -1422,14 +1341,14 @@
           <w:p>
             <w:pPr>
               <w:rPr>
-                <w:sz w:val="40"/>
-                <w:szCs w:val="40"/>
-              </w:rPr>
-            </w:pPr>
-            <w:r>
-              <w:rPr>
-                <w:sz w:val="40"/>
-                <w:szCs w:val="40"/>
+                <w:sz w:val="28"/>
+                <w:szCs w:val="28"/>
+              </w:rPr>
+            </w:pPr>
+            <w:r>
+              <w:rPr>
+                <w:sz w:val="28"/>
+                <w:szCs w:val="28"/>
               </w:rPr>
               <w:t>Usuario</w:t>
             </w:r>
@@ -1445,105 +1364,71 @@
                 <w:b/>
                 <w:bCs/>
                 <w:color w:val="FF0000"/>
-                <w:sz w:val="40"/>
-                <w:szCs w:val="40"/>
-              </w:rPr>
-            </w:pPr>
-            <w:proofErr w:type="spellStart"/>
+                <w:sz w:val="28"/>
+                <w:szCs w:val="28"/>
+              </w:rPr>
+            </w:pPr>
             <w:r>
               <w:rPr>
                 <w:b/>
                 <w:bCs/>
                 <w:color w:val="FF0000"/>
-                <w:sz w:val="40"/>
-                <w:szCs w:val="40"/>
-              </w:rPr>
-              <w:t>id_usuario</w:t>
-            </w:r>
-            <w:proofErr w:type="spellEnd"/>
-            <w:r>
-              <w:rPr>
-                <w:b/>
-                <w:bCs/>
-                <w:color w:val="FF0000"/>
-                <w:sz w:val="40"/>
-                <w:szCs w:val="40"/>
-              </w:rPr>
-              <w:t>,</w:t>
+                <w:sz w:val="28"/>
+                <w:szCs w:val="28"/>
+              </w:rPr>
+              <w:t>id_usuario,</w:t>
             </w:r>
           </w:p>
           <w:p>
             <w:pPr>
               <w:rPr>
                 <w:color w:val="000000" w:themeColor="text1"/>
-                <w:sz w:val="40"/>
-                <w:szCs w:val="40"/>
-              </w:rPr>
-            </w:pPr>
-            <w:proofErr w:type="spellStart"/>
+                <w:sz w:val="28"/>
+                <w:szCs w:val="28"/>
+              </w:rPr>
+            </w:pPr>
             <w:r>
               <w:rPr>
                 <w:color w:val="000000" w:themeColor="text1"/>
-                <w:sz w:val="40"/>
-                <w:szCs w:val="40"/>
-              </w:rPr>
-              <w:t>nombre_usu</w:t>
-            </w:r>
-            <w:proofErr w:type="spellEnd"/>
-            <w:r>
+                <w:sz w:val="28"/>
+                <w:szCs w:val="28"/>
+              </w:rPr>
+              <w:t>nombre_usu,</w:t>
+            </w:r>
+          </w:p>
+          <w:p>
+            <w:pPr>
               <w:rPr>
                 <w:color w:val="000000" w:themeColor="text1"/>
-                <w:sz w:val="40"/>
-                <w:szCs w:val="40"/>
-              </w:rPr>
-              <w:t>,</w:t>
-            </w:r>
-          </w:p>
-          <w:p>
-            <w:pPr>
+                <w:sz w:val="28"/>
+                <w:szCs w:val="28"/>
+              </w:rPr>
+            </w:pPr>
+            <w:r>
               <w:rPr>
                 <w:color w:val="000000" w:themeColor="text1"/>
-                <w:sz w:val="40"/>
-                <w:szCs w:val="40"/>
-              </w:rPr>
-            </w:pPr>
-            <w:proofErr w:type="spellStart"/>
-            <w:r>
+                <w:sz w:val="28"/>
+                <w:szCs w:val="28"/>
+              </w:rPr>
+              <w:t>contraseña_usu,</w:t>
+            </w:r>
+          </w:p>
+          <w:p>
+            <w:pPr>
               <w:rPr>
                 <w:color w:val="000000" w:themeColor="text1"/>
-                <w:sz w:val="40"/>
-                <w:szCs w:val="40"/>
-              </w:rPr>
-              <w:t>contraseña_usu</w:t>
-            </w:r>
-            <w:proofErr w:type="spellEnd"/>
+                <w:sz w:val="28"/>
+                <w:szCs w:val="28"/>
+              </w:rPr>
+            </w:pPr>
             <w:r>
               <w:rPr>
                 <w:color w:val="000000" w:themeColor="text1"/>
-                <w:sz w:val="40"/>
-                <w:szCs w:val="40"/>
-              </w:rPr>
-              <w:t>,</w:t>
-            </w:r>
-          </w:p>
-          <w:p>
-            <w:pPr>
-              <w:rPr>
-                <w:color w:val="000000" w:themeColor="text1"/>
-                <w:sz w:val="40"/>
-                <w:szCs w:val="40"/>
-              </w:rPr>
-            </w:pPr>
-            <w:proofErr w:type="spellStart"/>
-            <w:r>
-              <w:rPr>
-                <w:color w:val="000000" w:themeColor="text1"/>
-                <w:sz w:val="40"/>
-                <w:szCs w:val="40"/>
+                <w:sz w:val="28"/>
+                <w:szCs w:val="28"/>
               </w:rPr>
               <w:t>tipo_usu</w:t>
             </w:r>
-            <w:proofErr w:type="spellEnd"/>
           </w:p>
         </w:tc>
         <w:tc>
@@ -1557,22 +1442,20 @@
                 <w:b/>
                 <w:bCs/>
                 <w:color w:val="FF0000"/>
-                <w:sz w:val="40"/>
-                <w:szCs w:val="40"/>
-              </w:rPr>
-            </w:pPr>
-            <w:proofErr w:type="spellStart"/>
+                <w:sz w:val="28"/>
+                <w:szCs w:val="28"/>
+              </w:rPr>
+            </w:pPr>
             <w:r>
               <w:rPr>
                 <w:b/>
                 <w:bCs/>
                 <w:color w:val="FF0000"/>
-                <w:sz w:val="40"/>
-                <w:szCs w:val="40"/>
+                <w:sz w:val="28"/>
+                <w:szCs w:val="28"/>
               </w:rPr>
               <w:t>id_usuario</w:t>
             </w:r>
-            <w:proofErr w:type="spellEnd"/>
           </w:p>
         </w:tc>
         <w:tc>
@@ -1582,8 +1465,8 @@
           <w:p>
             <w:pPr>
               <w:rPr>
-                <w:sz w:val="40"/>
-                <w:szCs w:val="40"/>
+                <w:sz w:val="28"/>
+                <w:szCs w:val="28"/>
               </w:rPr>
             </w:pPr>
           </w:p>
@@ -1593,29 +1476,27 @@
     <w:p>
       <w:pPr>
         <w:rPr>
-          <w:sz w:val="40"/>
-          <w:szCs w:val="40"/>
-        </w:rPr>
-      </w:pPr>
-    </w:p>
-    <w:p>
-      <w:pPr>
-        <w:rPr>
-          <w:sz w:val="40"/>
-          <w:szCs w:val="40"/>
-        </w:rPr>
-      </w:pPr>
-    </w:p>
-    <w:p>
-      <w:pPr>
-        <w:rPr>
-          <w:sz w:val="40"/>
-          <w:szCs w:val="40"/>
+          <w:sz w:val="28"/>
+          <w:szCs w:val="28"/>
+        </w:rPr>
+        <w:sectPr>
+          <w:pgSz w:w="15840" w:h="12240" w:orient="landscape"/>
+          <w:pgMar w:top="720" w:right="720" w:bottom="720" w:left="720" w:header="708" w:footer="708" w:gutter="0"/>
+          <w:cols w:space="708"/>
+          <w:docGrid w:linePitch="360"/>
+        </w:sectPr>
+      </w:pPr>
+    </w:p>
+    <w:p>
+      <w:pPr>
+        <w:rPr>
+          <w:sz w:val="28"/>
+          <w:szCs w:val="28"/>
         </w:rPr>
       </w:pPr>
     </w:p>
     <w:sectPr>
-      <w:pgSz w:w="15840" w:h="12240" w:orient="landscape"/>
+      <w:pgSz w:w="12240" w:h="15840"/>
       <w:pgMar w:top="720" w:right="720" w:bottom="720" w:left="720" w:header="708" w:footer="708" w:gutter="0"/>
       <w:cols w:space="708"/>
       <w:docGrid w:linePitch="360"/>
@@ -1625,7 +1506,7 @@
 </file>
 
 <file path=word/numbering.xml><?xml version="1.0" encoding="utf-8"?>
-<w:numbering xmlns:wpc="http://schemas.microsoft.com/office/word/2010/wordprocessingCanvas" xmlns:cx="http://schemas.microsoft.com/office/drawing/2014/chartex" xmlns:cx1="http://schemas.microsoft.com/office/drawing/2015/9/8/chartex" xmlns:cx2="http://schemas.microsoft.com/office/drawing/2015/10/21/chartex" xmlns:cx3="http://schemas.microsoft.com/office/drawing/2016/5/9/chartex" xmlns:cx4="http://schemas.microsoft.com/office/drawing/2016/5/10/chartex" xmlns:cx5="http://schemas.microsoft.com/office/drawing/2016/5/11/chartex" xmlns:cx6="http://schemas.microsoft.com/office/drawing/2016/5/12/chartex" xmlns:cx7="http://schemas.microsoft.com/office/drawing/2016/5/13/chartex" xmlns:cx8="http://schemas.microsoft.com/office/drawing/2016/5/14/chartex" xmlns:mc="http://schemas.openxmlformats.org/markup-compatibility/2006" xmlns:aink="http://schemas.microsoft.com/office/drawing/2016/ink" xmlns:am3d="http://schemas.microsoft.com/office/drawing/2017/model3d" xmlns:o="urn:schemas-microsoft-com:office:office" xmlns:r="http://schemas.openxmlformats.org/officeDocument/2006/relationships" xmlns:m="http://schemas.openxmlformats.org/officeDocument/2006/math" xmlns:v="urn:schemas-microsoft-com:vml" xmlns:wp14="http://schemas.microsoft.com/office/word/2010/wordprocessingDrawing" xmlns:wp="http://schemas.openxmlformats.org/drawingml/2006/wordprocessingDrawing" xmlns:w10="urn:schemas-microsoft-com:office:word" xmlns:w="http://schemas.openxmlformats.org/wordprocessingml/2006/main" xmlns:w14="http://schemas.microsoft.com/office/word/2010/wordml" xmlns:w15="http://schemas.microsoft.com/office/word/2012/wordml" xmlns:w16cex="http://schemas.microsoft.com/office/word/2018/wordml/cex" xmlns:w16cid="http://schemas.microsoft.com/office/word/2016/wordml/cid" xmlns:w16="http://schemas.microsoft.com/office/word/2018/wordml" xmlns:w16sdtdh="http://schemas.microsoft.com/office/word/2020/wordml/sdtdatahash" xmlns:w16se="http://schemas.microsoft.com/office/word/2015/wordml/symex" xmlns:wpg="http://schemas.microsoft.com/office/word/2010/wordprocessingGroup" xmlns:wpi="http://schemas.microsoft.com/office/word/2010/wordprocessingInk" xmlns:wne="http://schemas.microsoft.com/office/word/2006/wordml" xmlns:wps="http://schemas.microsoft.com/office/word/2010/wordprocessingShape" mc:Ignorable="w14 w15 w16se w16cid w16 w16cex w16sdtdh wp14">
+<w:numbering xmlns:wpc="http://schemas.microsoft.com/office/word/2010/wordprocessingCanvas" xmlns:cx="http://schemas.microsoft.com/office/drawing/2014/chartex" xmlns:cx1="http://schemas.microsoft.com/office/drawing/2015/9/8/chartex" xmlns:cx2="http://schemas.microsoft.com/office/drawing/2015/10/21/chartex" xmlns:cx3="http://schemas.microsoft.com/office/drawing/2016/5/9/chartex" xmlns:cx4="http://schemas.microsoft.com/office/drawing/2016/5/10/chartex" xmlns:cx5="http://schemas.microsoft.com/office/drawing/2016/5/11/chartex" xmlns:cx6="http://schemas.microsoft.com/office/drawing/2016/5/12/chartex" xmlns:cx7="http://schemas.microsoft.com/office/drawing/2016/5/13/chartex" xmlns:cx8="http://schemas.microsoft.com/office/drawing/2016/5/14/chartex" xmlns:mc="http://schemas.openxmlformats.org/markup-compatibility/2006" xmlns:aink="http://schemas.microsoft.com/office/drawing/2016/ink" xmlns:am3d="http://schemas.microsoft.com/office/drawing/2017/model3d" xmlns:o="urn:schemas-microsoft-com:office:office" xmlns:oel="http://schemas.microsoft.com/office/2019/extlst" xmlns:r="http://schemas.openxmlformats.org/officeDocument/2006/relationships" xmlns:m="http://schemas.openxmlformats.org/officeDocument/2006/math" xmlns:v="urn:schemas-microsoft-com:vml" xmlns:wp14="http://schemas.microsoft.com/office/word/2010/wordprocessingDrawing" xmlns:wp="http://schemas.openxmlformats.org/drawingml/2006/wordprocessingDrawing" xmlns:w10="urn:schemas-microsoft-com:office:word" xmlns:w="http://schemas.openxmlformats.org/wordprocessingml/2006/main" xmlns:w14="http://schemas.microsoft.com/office/word/2010/wordml" xmlns:w15="http://schemas.microsoft.com/office/word/2012/wordml" xmlns:w16cex="http://schemas.microsoft.com/office/word/2018/wordml/cex" xmlns:w16cid="http://schemas.microsoft.com/office/word/2016/wordml/cid" xmlns:w16="http://schemas.microsoft.com/office/word/2018/wordml" xmlns:w16sdtdh="http://schemas.microsoft.com/office/word/2020/wordml/sdtdatahash" xmlns:w16se="http://schemas.microsoft.com/office/word/2015/wordml/symex" xmlns:wpg="http://schemas.microsoft.com/office/word/2010/wordprocessingGroup" xmlns:wpi="http://schemas.microsoft.com/office/word/2010/wordprocessingInk" xmlns:wne="http://schemas.microsoft.com/office/word/2006/wordml" xmlns:wps="http://schemas.microsoft.com/office/word/2010/wordprocessingShape" mc:Ignorable="w14 w15 w16se w16cid w16 w16cex w16sdtdh wp14">
   <w:abstractNum w:abstractNumId="0" w15:restartNumberingAfterBreak="0">
     <w:nsid w:val="033C363F"/>
     <w:multiLevelType w:val="hybridMultilevel"/>
@@ -1739,7 +1620,7 @@
       </w:rPr>
     </w:lvl>
   </w:abstractNum>
-  <w:num w:numId="1">
+  <w:num w:numId="1" w16cid:durableId="2043551133">
     <w:abstractNumId w:val="0"/>
   </w:num>
 </w:numbering>

</xml_diff>